<commit_message>
Adicionando justificativa, requisitos, objetivos e fontes a documentação
</commit_message>
<xml_diff>
--- a/Documentação/Documentação Rocking.docx
+++ b/Documentação/Documentação Rocking.docx
@@ -127,11 +127,9 @@
         <w:pStyle w:val="Ttulo1"/>
         <w:jc w:val="center"/>
       </w:pPr>
-      <w:proofErr w:type="spellStart"/>
       <w:r>
         <w:t>Rocking</w:t>
       </w:r>
-      <w:proofErr w:type="spellEnd"/>
     </w:p>
     <w:p/>
     <w:p/>
@@ -962,10 +960,441 @@
     </w:p>
     <w:p>
       <w:pPr>
-        <w:jc w:val="both"/>
-        <w:rPr>
-          <w:rFonts w:ascii="Arial" w:hAnsi="Arial" w:cs="Arial"/>
-          <w:color w:val="auto"/>
+        <w:rPr>
+          <w:rFonts w:ascii="Arial" w:hAnsi="Arial" w:cs="Arial"/>
+          <w:color w:val="000000" w:themeColor="text1"/>
+          <w:sz w:val="24"/>
+          <w:szCs w:val="24"/>
+        </w:rPr>
+      </w:pPr>
+      <w:r>
+        <w:tab/>
+      </w:r>
+      <w:r>
+        <w:rPr>
+          <w:rFonts w:ascii="Arial" w:hAnsi="Arial" w:cs="Arial"/>
+          <w:color w:val="000000" w:themeColor="text1"/>
+          <w:sz w:val="24"/>
+          <w:szCs w:val="24"/>
+        </w:rPr>
+        <w:t xml:space="preserve">O rock de muitas formas fez, faz e fará, parte da história do mundo como um dos símbolos da humanidade, e como já mencionado, </w:t>
+      </w:r>
+      <w:r>
+        <w:rPr>
+          <w:rFonts w:ascii="Arial" w:hAnsi="Arial" w:cs="Arial"/>
+          <w:color w:val="000000" w:themeColor="text1"/>
+          <w:sz w:val="24"/>
+          <w:szCs w:val="24"/>
+        </w:rPr>
+        <w:t xml:space="preserve">ele tem sido muito menos </w:t>
+      </w:r>
+      <w:r>
+        <w:rPr>
+          <w:rFonts w:ascii="Arial" w:hAnsi="Arial" w:cs="Arial"/>
+          <w:color w:val="000000" w:themeColor="text1"/>
+          <w:sz w:val="24"/>
+          <w:szCs w:val="24"/>
+        </w:rPr>
+        <w:t>incentivado</w:t>
+      </w:r>
+      <w:r>
+        <w:rPr>
+          <w:rFonts w:ascii="Arial" w:hAnsi="Arial" w:cs="Arial"/>
+          <w:color w:val="000000" w:themeColor="text1"/>
+          <w:sz w:val="24"/>
+          <w:szCs w:val="24"/>
+        </w:rPr>
+        <w:t xml:space="preserve">, uma nova onda cultural tende a preferir </w:t>
+      </w:r>
+      <w:r>
+        <w:rPr>
+          <w:rFonts w:ascii="Arial" w:hAnsi="Arial" w:cs="Arial"/>
+          <w:color w:val="000000" w:themeColor="text1"/>
+          <w:sz w:val="24"/>
+          <w:szCs w:val="24"/>
+        </w:rPr>
+        <w:t>músicas</w:t>
+      </w:r>
+      <w:r>
+        <w:rPr>
+          <w:rFonts w:ascii="Arial" w:hAnsi="Arial" w:cs="Arial"/>
+          <w:color w:val="000000" w:themeColor="text1"/>
+          <w:sz w:val="24"/>
+          <w:szCs w:val="24"/>
+        </w:rPr>
+        <w:t xml:space="preserve"> mais </w:t>
+      </w:r>
+      <w:r>
+        <w:rPr>
+          <w:rFonts w:ascii="Arial" w:hAnsi="Arial" w:cs="Arial"/>
+          <w:color w:val="000000" w:themeColor="text1"/>
+          <w:sz w:val="24"/>
+          <w:szCs w:val="24"/>
+        </w:rPr>
+        <w:t>“</w:t>
+      </w:r>
+      <w:r>
+        <w:rPr>
+          <w:rFonts w:ascii="Arial" w:hAnsi="Arial" w:cs="Arial"/>
+          <w:color w:val="000000" w:themeColor="text1"/>
+          <w:sz w:val="24"/>
+          <w:szCs w:val="24"/>
+        </w:rPr>
+        <w:t>main</w:t>
+      </w:r>
+      <w:r>
+        <w:rPr>
+          <w:rFonts w:ascii="Arial" w:hAnsi="Arial" w:cs="Arial"/>
+          <w:color w:val="000000" w:themeColor="text1"/>
+          <w:sz w:val="24"/>
+          <w:szCs w:val="24"/>
+        </w:rPr>
+        <w:t>-</w:t>
+      </w:r>
+      <w:r>
+        <w:rPr>
+          <w:rFonts w:ascii="Arial" w:hAnsi="Arial" w:cs="Arial"/>
+          <w:color w:val="000000" w:themeColor="text1"/>
+          <w:sz w:val="24"/>
+          <w:szCs w:val="24"/>
+        </w:rPr>
+        <w:t>stream</w:t>
+      </w:r>
+      <w:r>
+        <w:rPr>
+          <w:rFonts w:ascii="Arial" w:hAnsi="Arial" w:cs="Arial"/>
+          <w:color w:val="000000" w:themeColor="text1"/>
+          <w:sz w:val="24"/>
+          <w:szCs w:val="24"/>
+        </w:rPr>
+        <w:t>”</w:t>
+      </w:r>
+      <w:r>
+        <w:rPr>
+          <w:rFonts w:ascii="Arial" w:hAnsi="Arial" w:cs="Arial"/>
+          <w:color w:val="000000" w:themeColor="text1"/>
+          <w:sz w:val="24"/>
+          <w:szCs w:val="24"/>
+        </w:rPr>
+        <w:t xml:space="preserve"> doque algo de fato produzido para um proposito. Não existe nada de errado no meio das </w:t>
+      </w:r>
+      <w:r>
+        <w:rPr>
+          <w:rFonts w:ascii="Arial" w:hAnsi="Arial" w:cs="Arial"/>
+          <w:color w:val="000000" w:themeColor="text1"/>
+          <w:sz w:val="24"/>
+          <w:szCs w:val="24"/>
+        </w:rPr>
+        <w:t>músicas</w:t>
+      </w:r>
+      <w:r>
+        <w:rPr>
+          <w:rFonts w:ascii="Arial" w:hAnsi="Arial" w:cs="Arial"/>
+          <w:color w:val="000000" w:themeColor="text1"/>
+          <w:sz w:val="24"/>
+          <w:szCs w:val="24"/>
+        </w:rPr>
+        <w:t xml:space="preserve"> pop, afinal se existe, é porque tem público que consome, mas essa hegemonia</w:t>
+      </w:r>
+      <w:r>
+        <w:rPr>
+          <w:rFonts w:ascii="Arial" w:hAnsi="Arial" w:cs="Arial"/>
+          <w:color w:val="000000" w:themeColor="text1"/>
+          <w:sz w:val="24"/>
+          <w:szCs w:val="24"/>
+        </w:rPr>
+        <w:t>,</w:t>
+      </w:r>
+      <w:r>
+        <w:rPr>
+          <w:rFonts w:ascii="Arial" w:hAnsi="Arial" w:cs="Arial"/>
+          <w:color w:val="000000" w:themeColor="text1"/>
+          <w:sz w:val="24"/>
+          <w:szCs w:val="24"/>
+        </w:rPr>
+        <w:t xml:space="preserve"> se mantem desde a metade dos anos 2000, muito pelo fato de o rosto do artista passar a ser um produto, algo já em ocorrência no mercado artístico, exemplos como o próprio Elvis e </w:t>
+      </w:r>
+      <w:r>
+        <w:rPr>
+          <w:rFonts w:ascii="Arial" w:hAnsi="Arial" w:cs="Arial"/>
+          <w:color w:val="000000" w:themeColor="text1"/>
+          <w:sz w:val="24"/>
+          <w:szCs w:val="24"/>
+        </w:rPr>
+        <w:t>Marilyn</w:t>
+      </w:r>
+      <w:r>
+        <w:rPr>
+          <w:rFonts w:ascii="Arial" w:hAnsi="Arial" w:cs="Arial"/>
+          <w:color w:val="000000" w:themeColor="text1"/>
+          <w:sz w:val="24"/>
+          <w:szCs w:val="24"/>
+        </w:rPr>
+        <w:t xml:space="preserve"> Mo</w:t>
+      </w:r>
+      <w:r>
+        <w:rPr>
+          <w:rFonts w:ascii="Arial" w:hAnsi="Arial" w:cs="Arial"/>
+          <w:color w:val="000000" w:themeColor="text1"/>
+          <w:sz w:val="24"/>
+          <w:szCs w:val="24"/>
+        </w:rPr>
+        <w:t>nroe</w:t>
+      </w:r>
+      <w:r>
+        <w:rPr>
+          <w:rFonts w:ascii="Arial" w:hAnsi="Arial" w:cs="Arial"/>
+          <w:color w:val="000000" w:themeColor="text1"/>
+          <w:sz w:val="24"/>
+          <w:szCs w:val="24"/>
+        </w:rPr>
+        <w:t xml:space="preserve">, que eram vistos como símbolos de desejo além do seu trabalho artístico. Outro motivo </w:t>
+      </w:r>
+      <w:r>
+        <w:rPr>
+          <w:rFonts w:ascii="Arial" w:hAnsi="Arial" w:cs="Arial"/>
+          <w:color w:val="000000" w:themeColor="text1"/>
+          <w:sz w:val="24"/>
+          <w:szCs w:val="24"/>
+        </w:rPr>
+        <w:t>para a</w:t>
+      </w:r>
+      <w:r>
+        <w:rPr>
+          <w:rFonts w:ascii="Arial" w:hAnsi="Arial" w:cs="Arial"/>
+          <w:color w:val="000000" w:themeColor="text1"/>
+          <w:sz w:val="24"/>
+          <w:szCs w:val="24"/>
+        </w:rPr>
+        <w:t xml:space="preserve"> popularização do pop, são suas letras e composições fáceis de serem lembradas, arranjos simples para fácil memorização e absorção, com letras suaves e cativantes, tendo em geral um tom de animação para gerar empolgação, ou se for por outro caminho, tenta atingir um sentimento exagerado, </w:t>
+      </w:r>
+      <w:r>
+        <w:rPr>
+          <w:rFonts w:ascii="Arial" w:hAnsi="Arial" w:cs="Arial"/>
+          <w:color w:val="000000" w:themeColor="text1"/>
+          <w:sz w:val="24"/>
+          <w:szCs w:val="24"/>
+        </w:rPr>
+        <w:t>músicas</w:t>
+      </w:r>
+      <w:r>
+        <w:rPr>
+          <w:rFonts w:ascii="Arial" w:hAnsi="Arial" w:cs="Arial"/>
+          <w:color w:val="000000" w:themeColor="text1"/>
+          <w:sz w:val="24"/>
+          <w:szCs w:val="24"/>
+        </w:rPr>
+        <w:t xml:space="preserve"> atuais como “Good For U”, “Waterm</w:t>
+      </w:r>
+      <w:r>
+        <w:rPr>
+          <w:rFonts w:ascii="Arial" w:hAnsi="Arial" w:cs="Arial"/>
+          <w:color w:val="000000" w:themeColor="text1"/>
+          <w:sz w:val="24"/>
+          <w:szCs w:val="24"/>
+        </w:rPr>
+        <w:t>e</w:t>
+      </w:r>
+      <w:r>
+        <w:rPr>
+          <w:rFonts w:ascii="Arial" w:hAnsi="Arial" w:cs="Arial"/>
+          <w:color w:val="000000" w:themeColor="text1"/>
+          <w:sz w:val="24"/>
+          <w:szCs w:val="24"/>
+        </w:rPr>
+        <w:t>lo</w:t>
+      </w:r>
+      <w:r>
+        <w:rPr>
+          <w:rFonts w:ascii="Arial" w:hAnsi="Arial" w:cs="Arial"/>
+          <w:color w:val="000000" w:themeColor="text1"/>
+          <w:sz w:val="24"/>
+          <w:szCs w:val="24"/>
+        </w:rPr>
+        <w:t>n</w:t>
+      </w:r>
+      <w:r>
+        <w:rPr>
+          <w:rFonts w:ascii="Arial" w:hAnsi="Arial" w:cs="Arial"/>
+          <w:color w:val="000000" w:themeColor="text1"/>
+          <w:sz w:val="24"/>
+          <w:szCs w:val="24"/>
+        </w:rPr>
+        <w:t xml:space="preserve"> Sugar”, “Story Of My Life”, </w:t>
+      </w:r>
+      <w:r>
+        <w:rPr>
+          <w:rFonts w:ascii="Arial" w:hAnsi="Arial" w:cs="Arial"/>
+          <w:color w:val="000000" w:themeColor="text1"/>
+          <w:sz w:val="24"/>
+          <w:szCs w:val="24"/>
+        </w:rPr>
+        <w:t>etc, trazem esse apelo, e tendem a conquistar mais o publico jovem, mais presente na internet.</w:t>
+      </w:r>
+    </w:p>
+    <w:p>
+      <w:pPr>
+        <w:rPr>
+          <w:rFonts w:ascii="Arial" w:hAnsi="Arial" w:cs="Arial"/>
+          <w:color w:val="000000" w:themeColor="text1"/>
+          <w:sz w:val="24"/>
+          <w:szCs w:val="24"/>
+        </w:rPr>
+      </w:pPr>
+      <w:r>
+        <w:rPr>
+          <w:rFonts w:ascii="Arial" w:hAnsi="Arial" w:cs="Arial"/>
+          <w:color w:val="000000" w:themeColor="text1"/>
+          <w:sz w:val="24"/>
+          <w:szCs w:val="24"/>
+        </w:rPr>
+        <w:tab/>
+        <w:t xml:space="preserve">Esse maior interesse e procura por um tipo único de </w:t>
+      </w:r>
+      <w:r>
+        <w:rPr>
+          <w:rFonts w:ascii="Arial" w:hAnsi="Arial" w:cs="Arial"/>
+          <w:color w:val="000000" w:themeColor="text1"/>
+          <w:sz w:val="24"/>
+          <w:szCs w:val="24"/>
+        </w:rPr>
+        <w:t>música</w:t>
+      </w:r>
+      <w:r>
+        <w:rPr>
+          <w:rFonts w:ascii="Arial" w:hAnsi="Arial" w:cs="Arial"/>
+          <w:color w:val="000000" w:themeColor="text1"/>
+          <w:sz w:val="24"/>
+          <w:szCs w:val="24"/>
+        </w:rPr>
+        <w:t xml:space="preserve">, cria uma ilusão que diversos outros gêneros “morreram”, na verdade eles ainda estão lá, só não estouram tanto quanto uma </w:t>
+      </w:r>
+      <w:r>
+        <w:rPr>
+          <w:rFonts w:ascii="Arial" w:hAnsi="Arial" w:cs="Arial"/>
+          <w:color w:val="000000" w:themeColor="text1"/>
+          <w:sz w:val="24"/>
+          <w:szCs w:val="24"/>
+        </w:rPr>
+        <w:t>música</w:t>
+      </w:r>
+      <w:r>
+        <w:rPr>
+          <w:rFonts w:ascii="Arial" w:hAnsi="Arial" w:cs="Arial"/>
+          <w:color w:val="000000" w:themeColor="text1"/>
+          <w:sz w:val="24"/>
+          <w:szCs w:val="24"/>
+        </w:rPr>
+        <w:t xml:space="preserve"> pop, por ela ser justamente feita para ser popular. Daí surge a necessidade de nos identificarmos com alguma coisa para aqueles que fogem do pop, para que o conhecimento da importância de diversas </w:t>
+      </w:r>
+      <w:r>
+        <w:rPr>
+          <w:rFonts w:ascii="Arial" w:hAnsi="Arial" w:cs="Arial"/>
+          <w:color w:val="000000" w:themeColor="text1"/>
+          <w:sz w:val="24"/>
+          <w:szCs w:val="24"/>
+        </w:rPr>
+        <w:t>músicas</w:t>
+      </w:r>
+      <w:r>
+        <w:rPr>
+          <w:rFonts w:ascii="Arial" w:hAnsi="Arial" w:cs="Arial"/>
+          <w:color w:val="000000" w:themeColor="text1"/>
+          <w:sz w:val="24"/>
+          <w:szCs w:val="24"/>
+        </w:rPr>
+        <w:t xml:space="preserve"> seja </w:t>
+      </w:r>
+      <w:r>
+        <w:rPr>
+          <w:rFonts w:ascii="Arial" w:hAnsi="Arial" w:cs="Arial"/>
+          <w:color w:val="000000" w:themeColor="text1"/>
+          <w:sz w:val="24"/>
+          <w:szCs w:val="24"/>
+        </w:rPr>
+        <w:t>compreendido</w:t>
+      </w:r>
+      <w:r>
+        <w:rPr>
+          <w:rFonts w:ascii="Arial" w:hAnsi="Arial" w:cs="Arial"/>
+          <w:color w:val="000000" w:themeColor="text1"/>
+          <w:sz w:val="24"/>
+          <w:szCs w:val="24"/>
+        </w:rPr>
+        <w:t xml:space="preserve">, e como em especial o rock, definiu e moldou o mundo musical durante muito tempo, entender sobre as personalidades e bandas que compunham um cenário musical, e que em algum ponto diminuíram sua fama, mas ainda merecem todo o respeito e valor por toda sua obra. Não </w:t>
+      </w:r>
+      <w:r>
+        <w:rPr>
+          <w:rFonts w:ascii="Arial" w:hAnsi="Arial" w:cs="Arial"/>
+          <w:color w:val="000000" w:themeColor="text1"/>
+          <w:sz w:val="24"/>
+          <w:szCs w:val="24"/>
+        </w:rPr>
+        <w:t>à toa</w:t>
+      </w:r>
+      <w:r>
+        <w:rPr>
+          <w:rFonts w:ascii="Arial" w:hAnsi="Arial" w:cs="Arial"/>
+          <w:color w:val="000000" w:themeColor="text1"/>
+          <w:sz w:val="24"/>
+          <w:szCs w:val="24"/>
+        </w:rPr>
+        <w:t xml:space="preserve">, artistas como Paul McCartney, Foo Fighters, Rolling Stones, Red Hot Chilli Pepper, ainda se mantem relevantes, e com uma gama de fãs </w:t>
+      </w:r>
+      <w:r>
+        <w:rPr>
+          <w:rFonts w:ascii="Arial" w:hAnsi="Arial" w:cs="Arial"/>
+          <w:color w:val="000000" w:themeColor="text1"/>
+          <w:sz w:val="24"/>
+          <w:szCs w:val="24"/>
+        </w:rPr>
+        <w:t>fiéis</w:t>
+      </w:r>
+      <w:r>
+        <w:rPr>
+          <w:rFonts w:ascii="Arial" w:hAnsi="Arial" w:cs="Arial"/>
+          <w:color w:val="000000" w:themeColor="text1"/>
+          <w:sz w:val="24"/>
+          <w:szCs w:val="24"/>
+        </w:rPr>
+        <w:t xml:space="preserve">, que compreendem o seu valor para o mundo musical como um todo, e não apenas como um símbolo ou artista. </w:t>
+      </w:r>
+    </w:p>
+    <w:p>
+      <w:pPr>
+        <w:rPr>
+          <w:rFonts w:ascii="Arial" w:hAnsi="Arial" w:cs="Arial"/>
+          <w:color w:val="000000" w:themeColor="text1"/>
+          <w:sz w:val="24"/>
+          <w:szCs w:val="24"/>
+        </w:rPr>
+      </w:pPr>
+    </w:p>
+    <w:p>
+      <w:pPr>
+        <w:rPr>
+          <w:rFonts w:ascii="Arial" w:hAnsi="Arial" w:cs="Arial"/>
+          <w:color w:val="000000" w:themeColor="text1"/>
+          <w:sz w:val="24"/>
+          <w:szCs w:val="24"/>
+        </w:rPr>
+      </w:pPr>
+    </w:p>
+    <w:p>
+      <w:pPr>
+        <w:rPr>
+          <w:rFonts w:ascii="Arial" w:hAnsi="Arial" w:cs="Arial"/>
+          <w:color w:val="000000" w:themeColor="text1"/>
+          <w:sz w:val="24"/>
+          <w:szCs w:val="24"/>
+        </w:rPr>
+      </w:pPr>
+    </w:p>
+    <w:p>
+      <w:pPr>
+        <w:rPr>
+          <w:rFonts w:ascii="Arial" w:hAnsi="Arial" w:cs="Arial"/>
+          <w:color w:val="000000" w:themeColor="text1"/>
           <w:sz w:val="24"/>
           <w:szCs w:val="24"/>
         </w:rPr>
@@ -976,87 +1405,410 @@
         <w:pStyle w:val="Ttulo1"/>
       </w:pPr>
       <w:r>
-        <w:t>Justificativa do projeto</w:t>
-      </w:r>
-    </w:p>
-    <w:p/>
-    <w:p>
-      <w:r>
-        <w:t>A escolha do tema, foi feita pela minha paixão pessoal pelo rock, traz</w:t>
-      </w:r>
+        <w:lastRenderedPageBreak/>
+        <w:t>Objetivo do projeto</w:t>
+      </w:r>
+    </w:p>
+    <w:p>
+      <w:pPr>
+        <w:rPr>
+          <w:rFonts w:ascii="Arial" w:hAnsi="Arial" w:cs="Arial"/>
+          <w:color w:val="000000" w:themeColor="text1"/>
+          <w:sz w:val="24"/>
+          <w:szCs w:val="24"/>
+        </w:rPr>
+      </w:pPr>
+      <w:r>
+        <w:tab/>
+      </w:r>
+      <w:r>
+        <w:rPr>
+          <w:rFonts w:ascii="Arial" w:hAnsi="Arial" w:cs="Arial"/>
+          <w:color w:val="000000" w:themeColor="text1"/>
+          <w:sz w:val="24"/>
+          <w:szCs w:val="24"/>
+        </w:rPr>
+        <w:t>Fazer uma plataforma de informações sobre rock, e tudo em volta do movimento, incluindo, personalidades, artistas, bandas, variedades, história, importância e instrumentos. Dando</w:t>
+      </w:r>
+      <w:r>
+        <w:rPr>
+          <w:rFonts w:ascii="Arial" w:hAnsi="Arial" w:cs="Arial"/>
+          <w:color w:val="000000" w:themeColor="text1"/>
+          <w:sz w:val="24"/>
+          <w:szCs w:val="24"/>
+        </w:rPr>
+        <w:t xml:space="preserve"> a</w:t>
+      </w:r>
+      <w:r>
+        <w:rPr>
+          <w:rFonts w:ascii="Arial" w:hAnsi="Arial" w:cs="Arial"/>
+          <w:color w:val="000000" w:themeColor="text1"/>
+          <w:sz w:val="24"/>
+          <w:szCs w:val="24"/>
+        </w:rPr>
+        <w:t>os usuários</w:t>
+      </w:r>
+      <w:r>
+        <w:rPr>
+          <w:rFonts w:ascii="Arial" w:hAnsi="Arial" w:cs="Arial"/>
+          <w:color w:val="000000" w:themeColor="text1"/>
+          <w:sz w:val="24"/>
+          <w:szCs w:val="24"/>
+        </w:rPr>
+        <w:t xml:space="preserve"> um meio de</w:t>
+      </w:r>
+      <w:r>
+        <w:rPr>
+          <w:rFonts w:ascii="Arial" w:hAnsi="Arial" w:cs="Arial"/>
+          <w:color w:val="000000" w:themeColor="text1"/>
+          <w:sz w:val="24"/>
+          <w:szCs w:val="24"/>
+        </w:rPr>
+        <w:t xml:space="preserve"> conhecerem mais sobre suas bandas favoritas, ou se propondo a conhecer mais sobre a </w:t>
+      </w:r>
+      <w:r>
+        <w:rPr>
+          <w:rFonts w:ascii="Arial" w:hAnsi="Arial" w:cs="Arial"/>
+          <w:color w:val="000000" w:themeColor="text1"/>
+          <w:sz w:val="24"/>
+          <w:szCs w:val="24"/>
+        </w:rPr>
+        <w:t>história</w:t>
+      </w:r>
+      <w:r>
+        <w:rPr>
+          <w:rFonts w:ascii="Arial" w:hAnsi="Arial" w:cs="Arial"/>
+          <w:color w:val="000000" w:themeColor="text1"/>
+          <w:sz w:val="24"/>
+          <w:szCs w:val="24"/>
+        </w:rPr>
+        <w:t xml:space="preserve"> por </w:t>
+      </w:r>
+      <w:r>
+        <w:rPr>
+          <w:rFonts w:ascii="Arial" w:hAnsi="Arial" w:cs="Arial"/>
+          <w:color w:val="000000" w:themeColor="text1"/>
+          <w:sz w:val="24"/>
+          <w:szCs w:val="24"/>
+        </w:rPr>
+        <w:t>trás</w:t>
+      </w:r>
+      <w:r>
+        <w:rPr>
+          <w:rFonts w:ascii="Arial" w:hAnsi="Arial" w:cs="Arial"/>
+          <w:color w:val="000000" w:themeColor="text1"/>
+          <w:sz w:val="24"/>
+          <w:szCs w:val="24"/>
+        </w:rPr>
+        <w:t xml:space="preserve"> do movimento. Sendo inclusiva e de fácil entendimento tanto para quem já conhece um pouco do movimento, quanto para quem nunca tenha ouvido</w:t>
+      </w:r>
+      <w:r>
+        <w:rPr>
+          <w:rFonts w:ascii="Arial" w:hAnsi="Arial" w:cs="Arial"/>
+          <w:color w:val="000000" w:themeColor="text1"/>
+          <w:sz w:val="24"/>
+          <w:szCs w:val="24"/>
+        </w:rPr>
+        <w:t xml:space="preserve"> nada sobre, somando assim a diversidade cultural, compartilhamento de informações, e promovendo uma comunidade mais saudável.</w:t>
+      </w:r>
+      <w:r>
+        <w:rPr>
+          <w:rFonts w:ascii="Arial" w:hAnsi="Arial" w:cs="Arial"/>
+          <w:color w:val="000000" w:themeColor="text1"/>
+          <w:sz w:val="24"/>
+          <w:szCs w:val="24"/>
+        </w:rPr>
+        <w:t xml:space="preserve">  </w:t>
+      </w:r>
+    </w:p>
+    <w:p>
+      <w:pPr>
+        <w:rPr>
+          <w:rFonts w:ascii="Arial" w:hAnsi="Arial" w:cs="Arial"/>
+          <w:color w:val="000000" w:themeColor="text1"/>
+          <w:sz w:val="24"/>
+          <w:szCs w:val="24"/>
+        </w:rPr>
+      </w:pPr>
     </w:p>
     <w:p>
       <w:pPr>
         <w:pStyle w:val="Ttulo1"/>
       </w:pPr>
       <w:r>
-        <w:t>Objetivo do projeto</w:t>
-      </w:r>
-    </w:p>
-    <w:p/>
-    <w:p>
-      <w:r>
-        <w:t xml:space="preserve">Parágrafo </w:t>
-      </w:r>
-      <w:r>
-        <w:t>normal</w:t>
-      </w:r>
-    </w:p>
-    <w:p/>
-    <w:p>
-      <w:pPr>
-        <w:pStyle w:val="Ttulo2"/>
-      </w:pPr>
-      <w:r>
-        <w:t>Título</w:t>
-      </w:r>
-      <w:r>
-        <w:t xml:space="preserve"> 2</w:t>
-      </w:r>
-    </w:p>
-    <w:p/>
-    <w:p>
-      <w:r>
-        <w:t>Parágrafo normal</w:t>
-      </w:r>
-    </w:p>
-    <w:p/>
+        <w:t>Escopo do projeto</w:t>
+      </w:r>
+    </w:p>
+    <w:p>
+      <w:pPr>
+        <w:rPr>
+          <w:rFonts w:ascii="Arial" w:hAnsi="Arial" w:cs="Arial"/>
+        </w:rPr>
+      </w:pPr>
+      <w:r>
+        <w:rPr>
+          <w:rFonts w:ascii="Arial" w:hAnsi="Arial" w:cs="Arial"/>
+          <w:color w:val="000000" w:themeColor="text1"/>
+          <w:sz w:val="24"/>
+          <w:szCs w:val="24"/>
+        </w:rPr>
+        <w:tab/>
+        <w:t>Plataforma de informações diversas relacionadas ao gênero musical rock, possuindo um sistema de acesso, criando uma comunidade, e um sistema de recomendações de novos conteúdos informativos, para promoção de conteúdos a pessoas que são fãs ou não.</w:t>
+      </w:r>
+      <w:r>
+        <w:rPr>
+          <w:rFonts w:ascii="Arial" w:hAnsi="Arial" w:cs="Arial"/>
+        </w:rPr>
+        <w:t xml:space="preserve"> </w:t>
+      </w:r>
+    </w:p>
+    <w:p>
+      <w:pPr>
+        <w:rPr>
+          <w:rFonts w:ascii="Arial" w:hAnsi="Arial" w:cs="Arial"/>
+        </w:rPr>
+      </w:pPr>
+    </w:p>
     <w:p>
       <w:pPr>
         <w:pStyle w:val="Ttulo1"/>
       </w:pPr>
       <w:r>
-        <w:t>Escopo do projeto</w:t>
-      </w:r>
-    </w:p>
-    <w:p/>
-    <w:p>
-      <w:r>
-        <w:t xml:space="preserve">Parágrafo </w:t>
-      </w:r>
-      <w:r>
-        <w:t>normal</w:t>
-      </w:r>
-    </w:p>
-    <w:p/>
-    <w:p>
-      <w:pPr>
-        <w:pStyle w:val="Ttulo2"/>
-      </w:pPr>
-      <w:r>
-        <w:t>Título</w:t>
-      </w:r>
-      <w:r>
-        <w:t xml:space="preserve"> 2</w:t>
-      </w:r>
-    </w:p>
-    <w:p/>
-    <w:p>
-      <w:r>
-        <w:t>Parágrafo normal</w:t>
-      </w:r>
-    </w:p>
-    <w:p/>
+        <w:t>Requisitos</w:t>
+      </w:r>
+    </w:p>
+    <w:p>
+      <w:pPr>
+        <w:rPr>
+          <w:color w:val="4472C4" w:themeColor="accent1"/>
+        </w:rPr>
+      </w:pPr>
+      <w:r>
+        <w:rPr>
+          <w:color w:val="4472C4" w:themeColor="accent1"/>
+          <w:sz w:val="28"/>
+          <w:szCs w:val="28"/>
+        </w:rPr>
+        <w:t>Requisitos funcionais</w:t>
+      </w:r>
+      <w:r>
+        <w:rPr>
+          <w:color w:val="4472C4" w:themeColor="accent1"/>
+        </w:rPr>
+        <w:t xml:space="preserve"> </w:t>
+      </w:r>
+    </w:p>
+    <w:p>
+      <w:pPr>
+        <w:pStyle w:val="PargrafodaLista"/>
+        <w:numPr>
+          <w:ilvl w:val="0"/>
+          <w:numId w:val="13"/>
+        </w:numPr>
+        <w:rPr>
+          <w:rFonts w:ascii="Arial" w:hAnsi="Arial" w:cs="Arial"/>
+          <w:color w:val="auto"/>
+          <w:sz w:val="24"/>
+          <w:szCs w:val="24"/>
+        </w:rPr>
+      </w:pPr>
+      <w:r>
+        <w:rPr>
+          <w:rFonts w:ascii="Arial" w:hAnsi="Arial" w:cs="Arial"/>
+          <w:color w:val="auto"/>
+          <w:sz w:val="24"/>
+          <w:szCs w:val="24"/>
+        </w:rPr>
+        <w:t>Tela de login – Efetuar o login do usuário,</w:t>
+      </w:r>
+      <w:r>
+        <w:rPr>
+          <w:rFonts w:ascii="Arial" w:hAnsi="Arial" w:cs="Arial"/>
+          <w:color w:val="auto"/>
+          <w:sz w:val="24"/>
+          <w:szCs w:val="24"/>
+        </w:rPr>
+        <w:t xml:space="preserve"> recebendo email e senha, com botões direcionais de “Esqueci minha senha” e “Entrar”.</w:t>
+      </w:r>
+    </w:p>
+    <w:p>
+      <w:pPr>
+        <w:pStyle w:val="PargrafodaLista"/>
+        <w:numPr>
+          <w:ilvl w:val="0"/>
+          <w:numId w:val="13"/>
+        </w:numPr>
+        <w:rPr>
+          <w:rFonts w:ascii="Arial" w:hAnsi="Arial" w:cs="Arial"/>
+          <w:color w:val="auto"/>
+          <w:sz w:val="24"/>
+          <w:szCs w:val="24"/>
+        </w:rPr>
+      </w:pPr>
+      <w:r>
+        <w:rPr>
+          <w:rFonts w:ascii="Arial" w:hAnsi="Arial" w:cs="Arial"/>
+          <w:color w:val="auto"/>
+          <w:sz w:val="24"/>
+          <w:szCs w:val="24"/>
+        </w:rPr>
+        <w:t xml:space="preserve">Tela de cadastro – Cadastrar o usuário no sistema, pedindo a ele nome, email, telefone, senha, confirmação de senha, concordância com termos de uso. A tela </w:t>
+      </w:r>
+      <w:r>
+        <w:rPr>
+          <w:rFonts w:ascii="Arial" w:hAnsi="Arial" w:cs="Arial"/>
+          <w:color w:val="auto"/>
+          <w:sz w:val="24"/>
+          <w:szCs w:val="24"/>
+        </w:rPr>
+        <w:t>contém</w:t>
+      </w:r>
+      <w:r>
+        <w:rPr>
+          <w:rFonts w:ascii="Arial" w:hAnsi="Arial" w:cs="Arial"/>
+          <w:color w:val="auto"/>
+          <w:sz w:val="24"/>
+          <w:szCs w:val="24"/>
+        </w:rPr>
+        <w:t xml:space="preserve"> ainda um botão de cadastro que direciona automaticamente a tela de login, com as devidas validações.</w:t>
+      </w:r>
+    </w:p>
+    <w:p>
+      <w:pPr>
+        <w:pStyle w:val="PargrafodaLista"/>
+        <w:numPr>
+          <w:ilvl w:val="0"/>
+          <w:numId w:val="13"/>
+        </w:numPr>
+        <w:rPr>
+          <w:rFonts w:ascii="Arial" w:hAnsi="Arial" w:cs="Arial"/>
+          <w:color w:val="auto"/>
+          <w:sz w:val="24"/>
+          <w:szCs w:val="24"/>
+        </w:rPr>
+      </w:pPr>
+      <w:r>
+        <w:rPr>
+          <w:rFonts w:ascii="Arial" w:hAnsi="Arial" w:cs="Arial"/>
+          <w:color w:val="auto"/>
+          <w:sz w:val="24"/>
+          <w:szCs w:val="24"/>
+        </w:rPr>
+        <w:t xml:space="preserve">Tela de “Esqueci minha senha” – Recuperar a senha de acesso do usuário, usando o telefone ou email para validar as informações de entrada.  </w:t>
+      </w:r>
+    </w:p>
+    <w:p>
+      <w:pPr>
+        <w:rPr>
+          <w:color w:val="4472C4" w:themeColor="accent1"/>
+        </w:rPr>
+      </w:pPr>
+    </w:p>
+    <w:p>
+      <w:pPr>
+        <w:rPr>
+          <w:color w:val="4472C4" w:themeColor="accent1"/>
+          <w:sz w:val="28"/>
+          <w:szCs w:val="28"/>
+        </w:rPr>
+      </w:pPr>
+      <w:r>
+        <w:rPr>
+          <w:color w:val="4472C4" w:themeColor="accent1"/>
+          <w:sz w:val="28"/>
+          <w:szCs w:val="28"/>
+        </w:rPr>
+        <w:t>Requisitos não funcionais</w:t>
+      </w:r>
+    </w:p>
+    <w:p>
+      <w:pPr>
+        <w:pStyle w:val="PargrafodaLista"/>
+        <w:numPr>
+          <w:ilvl w:val="0"/>
+          <w:numId w:val="14"/>
+        </w:numPr>
+        <w:rPr>
+          <w:rFonts w:ascii="Arial" w:hAnsi="Arial" w:cs="Arial"/>
+          <w:color w:val="auto"/>
+          <w:sz w:val="24"/>
+          <w:szCs w:val="24"/>
+        </w:rPr>
+      </w:pPr>
+      <w:r>
+        <w:rPr>
+          <w:rFonts w:ascii="Arial" w:hAnsi="Arial" w:cs="Arial"/>
+          <w:color w:val="auto"/>
+          <w:sz w:val="24"/>
+          <w:szCs w:val="24"/>
+        </w:rPr>
+        <w:t>Trello – Orientação e organização de passos do projeto feitas no Trello.</w:t>
+      </w:r>
+    </w:p>
+    <w:p>
+      <w:pPr>
+        <w:pStyle w:val="PargrafodaLista"/>
+        <w:numPr>
+          <w:ilvl w:val="0"/>
+          <w:numId w:val="14"/>
+        </w:numPr>
+        <w:rPr>
+          <w:rFonts w:ascii="Arial" w:hAnsi="Arial" w:cs="Arial"/>
+          <w:color w:val="auto"/>
+          <w:sz w:val="24"/>
+          <w:szCs w:val="24"/>
+        </w:rPr>
+      </w:pPr>
+      <w:r>
+        <w:rPr>
+          <w:rFonts w:ascii="Arial" w:hAnsi="Arial" w:cs="Arial"/>
+          <w:color w:val="auto"/>
+          <w:sz w:val="24"/>
+          <w:szCs w:val="24"/>
+        </w:rPr>
+        <w:t>Documentação – Orientar os passos do projeto, contextualizando e definindo os objetivos do projeto, e apontando as fontes, devido ao cunho informativo do projeto.</w:t>
+      </w:r>
+    </w:p>
+    <w:p>
+      <w:pPr>
+        <w:pStyle w:val="PargrafodaLista"/>
+        <w:numPr>
+          <w:ilvl w:val="0"/>
+          <w:numId w:val="14"/>
+        </w:numPr>
+        <w:rPr>
+          <w:rFonts w:ascii="Arial" w:hAnsi="Arial" w:cs="Arial"/>
+          <w:color w:val="auto"/>
+          <w:sz w:val="24"/>
+          <w:szCs w:val="24"/>
+        </w:rPr>
+      </w:pPr>
+      <w:r>
+        <w:rPr>
+          <w:rFonts w:ascii="Arial" w:hAnsi="Arial" w:cs="Arial"/>
+          <w:color w:val="auto"/>
+          <w:sz w:val="24"/>
+          <w:szCs w:val="24"/>
+        </w:rPr>
+        <w:t>Modelagem – Diagrama do MySql Workbench para orientação da criação de tabelas no banco de dados.</w:t>
+      </w:r>
+    </w:p>
+    <w:p>
+      <w:pPr>
+        <w:rPr>
+          <w:color w:val="4472C4" w:themeColor="accent1"/>
+          <w:sz w:val="24"/>
+          <w:szCs w:val="24"/>
+        </w:rPr>
+      </w:pPr>
+    </w:p>
+    <w:p>
+      <w:pPr>
+        <w:rPr>
+          <w:rFonts w:ascii="Arial" w:hAnsi="Arial" w:cs="Arial"/>
+        </w:rPr>
+      </w:pPr>
+    </w:p>
     <w:sectPr>
       <w:headerReference w:type="even" r:id="rId11"/>
       <w:headerReference w:type="default" r:id="rId12"/>
@@ -1419,6 +2171,119 @@
     </w:lvl>
   </w:abstractNum>
   <w:abstractNum w:abstractNumId="2" w15:restartNumberingAfterBreak="0">
+    <w:nsid w:val="22CA6152"/>
+    <w:multiLevelType w:val="hybridMultilevel"/>
+    <w:tmpl w:val="BDFAA8A4"/>
+    <w:lvl w:ilvl="0" w:tplc="04160001">
+      <w:start w:val="1"/>
+      <w:numFmt w:val="bullet"/>
+      <w:lvlText w:val=""/>
+      <w:lvlJc w:val="left"/>
+      <w:pPr>
+        <w:ind w:left="720" w:hanging="360"/>
+      </w:pPr>
+      <w:rPr>
+        <w:rFonts w:ascii="Symbol" w:hAnsi="Symbol" w:hint="default"/>
+      </w:rPr>
+    </w:lvl>
+    <w:lvl w:ilvl="1" w:tplc="04160003" w:tentative="1">
+      <w:start w:val="1"/>
+      <w:numFmt w:val="bullet"/>
+      <w:lvlText w:val="o"/>
+      <w:lvlJc w:val="left"/>
+      <w:pPr>
+        <w:ind w:left="1440" w:hanging="360"/>
+      </w:pPr>
+      <w:rPr>
+        <w:rFonts w:ascii="Courier New" w:hAnsi="Courier New" w:cs="Courier New" w:hint="default"/>
+      </w:rPr>
+    </w:lvl>
+    <w:lvl w:ilvl="2" w:tplc="04160005" w:tentative="1">
+      <w:start w:val="1"/>
+      <w:numFmt w:val="bullet"/>
+      <w:lvlText w:val=""/>
+      <w:lvlJc w:val="left"/>
+      <w:pPr>
+        <w:ind w:left="2160" w:hanging="360"/>
+      </w:pPr>
+      <w:rPr>
+        <w:rFonts w:ascii="Wingdings" w:hAnsi="Wingdings" w:hint="default"/>
+      </w:rPr>
+    </w:lvl>
+    <w:lvl w:ilvl="3" w:tplc="04160001" w:tentative="1">
+      <w:start w:val="1"/>
+      <w:numFmt w:val="bullet"/>
+      <w:lvlText w:val=""/>
+      <w:lvlJc w:val="left"/>
+      <w:pPr>
+        <w:ind w:left="2880" w:hanging="360"/>
+      </w:pPr>
+      <w:rPr>
+        <w:rFonts w:ascii="Symbol" w:hAnsi="Symbol" w:hint="default"/>
+      </w:rPr>
+    </w:lvl>
+    <w:lvl w:ilvl="4" w:tplc="04160003" w:tentative="1">
+      <w:start w:val="1"/>
+      <w:numFmt w:val="bullet"/>
+      <w:lvlText w:val="o"/>
+      <w:lvlJc w:val="left"/>
+      <w:pPr>
+        <w:ind w:left="3600" w:hanging="360"/>
+      </w:pPr>
+      <w:rPr>
+        <w:rFonts w:ascii="Courier New" w:hAnsi="Courier New" w:cs="Courier New" w:hint="default"/>
+      </w:rPr>
+    </w:lvl>
+    <w:lvl w:ilvl="5" w:tplc="04160005" w:tentative="1">
+      <w:start w:val="1"/>
+      <w:numFmt w:val="bullet"/>
+      <w:lvlText w:val=""/>
+      <w:lvlJc w:val="left"/>
+      <w:pPr>
+        <w:ind w:left="4320" w:hanging="360"/>
+      </w:pPr>
+      <w:rPr>
+        <w:rFonts w:ascii="Wingdings" w:hAnsi="Wingdings" w:hint="default"/>
+      </w:rPr>
+    </w:lvl>
+    <w:lvl w:ilvl="6" w:tplc="04160001" w:tentative="1">
+      <w:start w:val="1"/>
+      <w:numFmt w:val="bullet"/>
+      <w:lvlText w:val=""/>
+      <w:lvlJc w:val="left"/>
+      <w:pPr>
+        <w:ind w:left="5040" w:hanging="360"/>
+      </w:pPr>
+      <w:rPr>
+        <w:rFonts w:ascii="Symbol" w:hAnsi="Symbol" w:hint="default"/>
+      </w:rPr>
+    </w:lvl>
+    <w:lvl w:ilvl="7" w:tplc="04160003" w:tentative="1">
+      <w:start w:val="1"/>
+      <w:numFmt w:val="bullet"/>
+      <w:lvlText w:val="o"/>
+      <w:lvlJc w:val="left"/>
+      <w:pPr>
+        <w:ind w:left="5760" w:hanging="360"/>
+      </w:pPr>
+      <w:rPr>
+        <w:rFonts w:ascii="Courier New" w:hAnsi="Courier New" w:cs="Courier New" w:hint="default"/>
+      </w:rPr>
+    </w:lvl>
+    <w:lvl w:ilvl="8" w:tplc="04160005" w:tentative="1">
+      <w:start w:val="1"/>
+      <w:numFmt w:val="bullet"/>
+      <w:lvlText w:val=""/>
+      <w:lvlJc w:val="left"/>
+      <w:pPr>
+        <w:ind w:left="6480" w:hanging="360"/>
+      </w:pPr>
+      <w:rPr>
+        <w:rFonts w:ascii="Wingdings" w:hAnsi="Wingdings" w:hint="default"/>
+      </w:rPr>
+    </w:lvl>
+  </w:abstractNum>
+  <w:abstractNum w:abstractNumId="3" w15:restartNumberingAfterBreak="0">
     <w:nsid w:val="256A0448"/>
     <w:multiLevelType w:val="hybridMultilevel"/>
     <w:tmpl w:val="EEF488C4"/>
@@ -1504,7 +2369,7 @@
       </w:pPr>
     </w:lvl>
   </w:abstractNum>
-  <w:abstractNum w:abstractNumId="3" w15:restartNumberingAfterBreak="0">
+  <w:abstractNum w:abstractNumId="4" w15:restartNumberingAfterBreak="0">
     <w:nsid w:val="39ED6AA4"/>
     <w:multiLevelType w:val="hybridMultilevel"/>
     <w:tmpl w:val="C9AC4CFE"/>
@@ -1617,7 +2482,7 @@
       </w:rPr>
     </w:lvl>
   </w:abstractNum>
-  <w:abstractNum w:abstractNumId="4" w15:restartNumberingAfterBreak="0">
+  <w:abstractNum w:abstractNumId="5" w15:restartNumberingAfterBreak="0">
     <w:nsid w:val="3DCA3E8A"/>
     <w:multiLevelType w:val="hybridMultilevel"/>
     <w:tmpl w:val="DC9CCA36"/>
@@ -1730,7 +2595,7 @@
       </w:rPr>
     </w:lvl>
   </w:abstractNum>
-  <w:abstractNum w:abstractNumId="5" w15:restartNumberingAfterBreak="0">
+  <w:abstractNum w:abstractNumId="6" w15:restartNumberingAfterBreak="0">
     <w:nsid w:val="4F192D19"/>
     <w:multiLevelType w:val="hybridMultilevel"/>
     <w:tmpl w:val="BF7A5200"/>
@@ -1816,7 +2681,7 @@
       </w:pPr>
     </w:lvl>
   </w:abstractNum>
-  <w:abstractNum w:abstractNumId="6" w15:restartNumberingAfterBreak="0">
+  <w:abstractNum w:abstractNumId="7" w15:restartNumberingAfterBreak="0">
     <w:nsid w:val="530D5B09"/>
     <w:multiLevelType w:val="hybridMultilevel"/>
     <w:tmpl w:val="47D6314E"/>
@@ -1929,7 +2794,7 @@
       </w:rPr>
     </w:lvl>
   </w:abstractNum>
-  <w:abstractNum w:abstractNumId="7" w15:restartNumberingAfterBreak="0">
+  <w:abstractNum w:abstractNumId="8" w15:restartNumberingAfterBreak="0">
     <w:nsid w:val="5EB92227"/>
     <w:multiLevelType w:val="hybridMultilevel"/>
     <w:tmpl w:val="D0E467A8"/>
@@ -2042,7 +2907,120 @@
       </w:rPr>
     </w:lvl>
   </w:abstractNum>
-  <w:abstractNum w:abstractNumId="8" w15:restartNumberingAfterBreak="0">
+  <w:abstractNum w:abstractNumId="9" w15:restartNumberingAfterBreak="0">
+    <w:nsid w:val="5FCC5BB7"/>
+    <w:multiLevelType w:val="hybridMultilevel"/>
+    <w:tmpl w:val="997E1296"/>
+    <w:lvl w:ilvl="0" w:tplc="04160001">
+      <w:start w:val="1"/>
+      <w:numFmt w:val="bullet"/>
+      <w:lvlText w:val=""/>
+      <w:lvlJc w:val="left"/>
+      <w:pPr>
+        <w:ind w:left="720" w:hanging="360"/>
+      </w:pPr>
+      <w:rPr>
+        <w:rFonts w:ascii="Symbol" w:hAnsi="Symbol" w:hint="default"/>
+      </w:rPr>
+    </w:lvl>
+    <w:lvl w:ilvl="1" w:tplc="04160003" w:tentative="1">
+      <w:start w:val="1"/>
+      <w:numFmt w:val="bullet"/>
+      <w:lvlText w:val="o"/>
+      <w:lvlJc w:val="left"/>
+      <w:pPr>
+        <w:ind w:left="1440" w:hanging="360"/>
+      </w:pPr>
+      <w:rPr>
+        <w:rFonts w:ascii="Courier New" w:hAnsi="Courier New" w:cs="Courier New" w:hint="default"/>
+      </w:rPr>
+    </w:lvl>
+    <w:lvl w:ilvl="2" w:tplc="04160005" w:tentative="1">
+      <w:start w:val="1"/>
+      <w:numFmt w:val="bullet"/>
+      <w:lvlText w:val=""/>
+      <w:lvlJc w:val="left"/>
+      <w:pPr>
+        <w:ind w:left="2160" w:hanging="360"/>
+      </w:pPr>
+      <w:rPr>
+        <w:rFonts w:ascii="Wingdings" w:hAnsi="Wingdings" w:hint="default"/>
+      </w:rPr>
+    </w:lvl>
+    <w:lvl w:ilvl="3" w:tplc="04160001" w:tentative="1">
+      <w:start w:val="1"/>
+      <w:numFmt w:val="bullet"/>
+      <w:lvlText w:val=""/>
+      <w:lvlJc w:val="left"/>
+      <w:pPr>
+        <w:ind w:left="2880" w:hanging="360"/>
+      </w:pPr>
+      <w:rPr>
+        <w:rFonts w:ascii="Symbol" w:hAnsi="Symbol" w:hint="default"/>
+      </w:rPr>
+    </w:lvl>
+    <w:lvl w:ilvl="4" w:tplc="04160003" w:tentative="1">
+      <w:start w:val="1"/>
+      <w:numFmt w:val="bullet"/>
+      <w:lvlText w:val="o"/>
+      <w:lvlJc w:val="left"/>
+      <w:pPr>
+        <w:ind w:left="3600" w:hanging="360"/>
+      </w:pPr>
+      <w:rPr>
+        <w:rFonts w:ascii="Courier New" w:hAnsi="Courier New" w:cs="Courier New" w:hint="default"/>
+      </w:rPr>
+    </w:lvl>
+    <w:lvl w:ilvl="5" w:tplc="04160005" w:tentative="1">
+      <w:start w:val="1"/>
+      <w:numFmt w:val="bullet"/>
+      <w:lvlText w:val=""/>
+      <w:lvlJc w:val="left"/>
+      <w:pPr>
+        <w:ind w:left="4320" w:hanging="360"/>
+      </w:pPr>
+      <w:rPr>
+        <w:rFonts w:ascii="Wingdings" w:hAnsi="Wingdings" w:hint="default"/>
+      </w:rPr>
+    </w:lvl>
+    <w:lvl w:ilvl="6" w:tplc="04160001" w:tentative="1">
+      <w:start w:val="1"/>
+      <w:numFmt w:val="bullet"/>
+      <w:lvlText w:val=""/>
+      <w:lvlJc w:val="left"/>
+      <w:pPr>
+        <w:ind w:left="5040" w:hanging="360"/>
+      </w:pPr>
+      <w:rPr>
+        <w:rFonts w:ascii="Symbol" w:hAnsi="Symbol" w:hint="default"/>
+      </w:rPr>
+    </w:lvl>
+    <w:lvl w:ilvl="7" w:tplc="04160003" w:tentative="1">
+      <w:start w:val="1"/>
+      <w:numFmt w:val="bullet"/>
+      <w:lvlText w:val="o"/>
+      <w:lvlJc w:val="left"/>
+      <w:pPr>
+        <w:ind w:left="5760" w:hanging="360"/>
+      </w:pPr>
+      <w:rPr>
+        <w:rFonts w:ascii="Courier New" w:hAnsi="Courier New" w:cs="Courier New" w:hint="default"/>
+      </w:rPr>
+    </w:lvl>
+    <w:lvl w:ilvl="8" w:tplc="04160005" w:tentative="1">
+      <w:start w:val="1"/>
+      <w:numFmt w:val="bullet"/>
+      <w:lvlText w:val=""/>
+      <w:lvlJc w:val="left"/>
+      <w:pPr>
+        <w:ind w:left="6480" w:hanging="360"/>
+      </w:pPr>
+      <w:rPr>
+        <w:rFonts w:ascii="Wingdings" w:hAnsi="Wingdings" w:hint="default"/>
+      </w:rPr>
+    </w:lvl>
+  </w:abstractNum>
+  <w:abstractNum w:abstractNumId="10" w15:restartNumberingAfterBreak="0">
     <w:nsid w:val="600D2BE3"/>
     <w:multiLevelType w:val="hybridMultilevel"/>
     <w:tmpl w:val="DDD2782C"/>
@@ -2128,7 +3106,7 @@
       </w:pPr>
     </w:lvl>
   </w:abstractNum>
-  <w:abstractNum w:abstractNumId="9" w15:restartNumberingAfterBreak="0">
+  <w:abstractNum w:abstractNumId="11" w15:restartNumberingAfterBreak="0">
     <w:nsid w:val="66657C08"/>
     <w:multiLevelType w:val="hybridMultilevel"/>
     <w:tmpl w:val="3594E386"/>
@@ -2214,7 +3192,7 @@
       </w:pPr>
     </w:lvl>
   </w:abstractNum>
-  <w:abstractNum w:abstractNumId="10" w15:restartNumberingAfterBreak="0">
+  <w:abstractNum w:abstractNumId="12" w15:restartNumberingAfterBreak="0">
     <w:nsid w:val="6A801195"/>
     <w:multiLevelType w:val="multilevel"/>
     <w:tmpl w:val="898C4D9A"/>
@@ -2300,7 +3278,7 @@
       </w:pPr>
     </w:lvl>
   </w:abstractNum>
-  <w:abstractNum w:abstractNumId="11" w15:restartNumberingAfterBreak="0">
+  <w:abstractNum w:abstractNumId="13" w15:restartNumberingAfterBreak="0">
     <w:nsid w:val="6E9775B8"/>
     <w:multiLevelType w:val="hybridMultilevel"/>
     <w:tmpl w:val="E4320994"/>
@@ -2414,40 +3392,46 @@
     </w:lvl>
   </w:abstractNum>
   <w:num w:numId="1" w16cid:durableId="1686904297">
-    <w:abstractNumId w:val="2"/>
+    <w:abstractNumId w:val="3"/>
   </w:num>
   <w:num w:numId="2" w16cid:durableId="467818128">
+    <w:abstractNumId w:val="6"/>
+  </w:num>
+  <w:num w:numId="3" w16cid:durableId="2034652596">
+    <w:abstractNumId w:val="11"/>
+  </w:num>
+  <w:num w:numId="4" w16cid:durableId="122122112">
+    <w:abstractNumId w:val="8"/>
+  </w:num>
+  <w:num w:numId="5" w16cid:durableId="68235484">
+    <w:abstractNumId w:val="7"/>
+  </w:num>
+  <w:num w:numId="6" w16cid:durableId="874119594">
     <w:abstractNumId w:val="5"/>
   </w:num>
-  <w:num w:numId="3" w16cid:durableId="2034652596">
-    <w:abstractNumId w:val="9"/>
-  </w:num>
-  <w:num w:numId="4" w16cid:durableId="122122112">
-    <w:abstractNumId w:val="7"/>
-  </w:num>
-  <w:num w:numId="5" w16cid:durableId="68235484">
-    <w:abstractNumId w:val="6"/>
-  </w:num>
-  <w:num w:numId="6" w16cid:durableId="874119594">
+  <w:num w:numId="7" w16cid:durableId="99952074">
     <w:abstractNumId w:val="4"/>
-  </w:num>
-  <w:num w:numId="7" w16cid:durableId="99952074">
-    <w:abstractNumId w:val="3"/>
   </w:num>
   <w:num w:numId="8" w16cid:durableId="731149662">
     <w:abstractNumId w:val="1"/>
   </w:num>
   <w:num w:numId="9" w16cid:durableId="1529180895">
-    <w:abstractNumId w:val="10"/>
+    <w:abstractNumId w:val="12"/>
   </w:num>
   <w:num w:numId="10" w16cid:durableId="768353864">
-    <w:abstractNumId w:val="8"/>
+    <w:abstractNumId w:val="10"/>
   </w:num>
   <w:num w:numId="11" w16cid:durableId="2054890221">
     <w:abstractNumId w:val="0"/>
   </w:num>
   <w:num w:numId="12" w16cid:durableId="224070927">
-    <w:abstractNumId w:val="11"/>
+    <w:abstractNumId w:val="13"/>
+  </w:num>
+  <w:num w:numId="13" w16cid:durableId="842742206">
+    <w:abstractNumId w:val="9"/>
+  </w:num>
+  <w:num w:numId="14" w16cid:durableId="1235621913">
+    <w:abstractNumId w:val="2"/>
   </w:num>
 </w:numbering>
 </file>
@@ -3599,19 +4583,17 @@
 </file>
 
 <file path=customXml/item1.xml><?xml version="1.0" encoding="utf-8"?>
-<?mso-contentType ?>
-<FormTemplates xmlns="http://schemas.microsoft.com/sharepoint/v3/contenttype/forms">
-  <Display>DocumentLibraryForm</Display>
-  <Edit>DocumentLibraryForm</Edit>
-  <New>DocumentLibraryForm</New>
-</FormTemplates>
+<p:properties xmlns:p="http://schemas.microsoft.com/office/2006/metadata/properties" xmlns:xsi="http://www.w3.org/2001/XMLSchema-instance" xmlns:pc="http://schemas.microsoft.com/office/infopath/2007/PartnerControls">
+  <documentManagement>
+    <lcf76f155ced4ddcb4097134ff3c332f xmlns="0a53ad5e-08cc-4fba-9df9-747b79db3e02">
+      <Terms xmlns="http://schemas.microsoft.com/office/infopath/2007/PartnerControls"/>
+    </lcf76f155ced4ddcb4097134ff3c332f>
+    <TaxCatchAll xmlns="99f50afe-28e2-457c-9852-048361d66aad" xsi:nil="true"/>
+  </documentManagement>
+</p:properties>
 </file>
 
 <file path=customXml/item2.xml><?xml version="1.0" encoding="utf-8"?>
-<b:Sources xmlns:b="http://schemas.openxmlformats.org/officeDocument/2006/bibliography" xmlns="http://schemas.openxmlformats.org/officeDocument/2006/bibliography" SelectedStyle="\APASixthEditionOfficeOnline.xsl" StyleName="APA" Version="6"/>
-</file>
-
-<file path=customXml/item3.xml><?xml version="1.0" encoding="utf-8"?>
 <ct:contentTypeSchema xmlns:ct="http://schemas.microsoft.com/office/2006/metadata/contentType" xmlns:ma="http://schemas.microsoft.com/office/2006/metadata/properties/metaAttributes" ct:_="" ma:_="" ma:contentTypeName="Documento" ma:contentTypeID="0x0101007F8ECE7139958D46ABEDA89D12B90CBF" ma:contentTypeVersion="11" ma:contentTypeDescription="Crie um novo documento." ma:contentTypeScope="" ma:versionID="21e015a6802de694804c575cb15722cd">
   <xsd:schema xmlns:xsd="http://www.w3.org/2001/XMLSchema" xmlns:xs="http://www.w3.org/2001/XMLSchema" xmlns:p="http://schemas.microsoft.com/office/2006/metadata/properties" xmlns:ns2="0a53ad5e-08cc-4fba-9df9-747b79db3e02" xmlns:ns3="99f50afe-28e2-457c-9852-048361d66aad" targetNamespace="http://schemas.microsoft.com/office/2006/metadata/properties" ma:root="true" ma:fieldsID="2434ad73d381691fa3d497c2fd2bdd4c" ns2:_="" ns3:_="">
     <xsd:import namespace="0a53ad5e-08cc-4fba-9df9-747b79db3e02"/>
@@ -3800,34 +4782,31 @@
 </ct:contentTypeSchema>
 </file>
 
+<file path=customXml/item3.xml><?xml version="1.0" encoding="utf-8"?>
+<b:Sources xmlns:b="http://schemas.openxmlformats.org/officeDocument/2006/bibliography" xmlns="http://schemas.openxmlformats.org/officeDocument/2006/bibliography" SelectedStyle="\APASixthEditionOfficeOnline.xsl" StyleName="APA" Version="6"/>
+</file>
+
 <file path=customXml/item4.xml><?xml version="1.0" encoding="utf-8"?>
-<p:properties xmlns:p="http://schemas.microsoft.com/office/2006/metadata/properties" xmlns:xsi="http://www.w3.org/2001/XMLSchema-instance" xmlns:pc="http://schemas.microsoft.com/office/infopath/2007/PartnerControls">
-  <documentManagement>
-    <lcf76f155ced4ddcb4097134ff3c332f xmlns="0a53ad5e-08cc-4fba-9df9-747b79db3e02">
-      <Terms xmlns="http://schemas.microsoft.com/office/infopath/2007/PartnerControls"/>
-    </lcf76f155ced4ddcb4097134ff3c332f>
-    <TaxCatchAll xmlns="99f50afe-28e2-457c-9852-048361d66aad" xsi:nil="true"/>
-  </documentManagement>
-</p:properties>
+<?mso-contentType ?>
+<FormTemplates xmlns="http://schemas.microsoft.com/sharepoint/v3/contenttype/forms">
+  <Display>DocumentLibraryForm</Display>
+  <Edit>DocumentLibraryForm</Edit>
+  <New>DocumentLibraryForm</New>
+</FormTemplates>
 </file>
 
 <file path=customXml/itemProps1.xml><?xml version="1.0" encoding="utf-8"?>
-<ds:datastoreItem xmlns:ds="http://schemas.openxmlformats.org/officeDocument/2006/customXml" ds:itemID="{B52C9AD5-4F18-4494-A12B-C11EA8399E21}">
+<ds:datastoreItem xmlns:ds="http://schemas.openxmlformats.org/officeDocument/2006/customXml" ds:itemID="{79054B02-B215-46AC-9176-544339E93661}">
   <ds:schemaRefs>
-    <ds:schemaRef ds:uri="http://schemas.microsoft.com/sharepoint/v3/contenttype/forms"/>
+    <ds:schemaRef ds:uri="http://schemas.microsoft.com/office/2006/metadata/properties"/>
+    <ds:schemaRef ds:uri="http://schemas.microsoft.com/office/infopath/2007/PartnerControls"/>
+    <ds:schemaRef ds:uri="0a53ad5e-08cc-4fba-9df9-747b79db3e02"/>
+    <ds:schemaRef ds:uri="99f50afe-28e2-457c-9852-048361d66aad"/>
   </ds:schemaRefs>
 </ds:datastoreItem>
 </file>
 
 <file path=customXml/itemProps2.xml><?xml version="1.0" encoding="utf-8"?>
-<ds:datastoreItem xmlns:ds="http://schemas.openxmlformats.org/officeDocument/2006/customXml" ds:itemID="{43C36E59-8586-4352-8310-158AD4E65655}">
-  <ds:schemaRefs>
-    <ds:schemaRef ds:uri="http://schemas.openxmlformats.org/officeDocument/2006/bibliography"/>
-  </ds:schemaRefs>
-</ds:datastoreItem>
-</file>
-
-<file path=customXml/itemProps3.xml><?xml version="1.0" encoding="utf-8"?>
 <ds:datastoreItem xmlns:ds="http://schemas.openxmlformats.org/officeDocument/2006/customXml" ds:itemID="{A4DC0A27-FA5F-44DB-905C-A1401F5BD778}">
   <ds:schemaRefs>
     <ds:schemaRef ds:uri="http://schemas.microsoft.com/office/2006/metadata/contentType"/>
@@ -3846,13 +4825,18 @@
 </ds:datastoreItem>
 </file>
 
+<file path=customXml/itemProps3.xml><?xml version="1.0" encoding="utf-8"?>
+<ds:datastoreItem xmlns:ds="http://schemas.openxmlformats.org/officeDocument/2006/customXml" ds:itemID="{43C36E59-8586-4352-8310-158AD4E65655}">
+  <ds:schemaRefs>
+    <ds:schemaRef ds:uri="http://schemas.openxmlformats.org/officeDocument/2006/bibliography"/>
+  </ds:schemaRefs>
+</ds:datastoreItem>
+</file>
+
 <file path=customXml/itemProps4.xml><?xml version="1.0" encoding="utf-8"?>
-<ds:datastoreItem xmlns:ds="http://schemas.openxmlformats.org/officeDocument/2006/customXml" ds:itemID="{79054B02-B215-46AC-9176-544339E93661}">
+<ds:datastoreItem xmlns:ds="http://schemas.openxmlformats.org/officeDocument/2006/customXml" ds:itemID="{B52C9AD5-4F18-4494-A12B-C11EA8399E21}">
   <ds:schemaRefs>
-    <ds:schemaRef ds:uri="http://schemas.microsoft.com/office/2006/metadata/properties"/>
-    <ds:schemaRef ds:uri="http://schemas.microsoft.com/office/infopath/2007/PartnerControls"/>
-    <ds:schemaRef ds:uri="0a53ad5e-08cc-4fba-9df9-747b79db3e02"/>
-    <ds:schemaRef ds:uri="99f50afe-28e2-457c-9852-048361d66aad"/>
+    <ds:schemaRef ds:uri="http://schemas.microsoft.com/sharepoint/v3/contenttype/forms"/>
   </ds:schemaRefs>
 </ds:datastoreItem>
 </file>
</xml_diff>